<commit_message>
added improvments for delete button, now attached and main strand improved, still need to see if mask are also removed
</commit_message>
<xml_diff>
--- a/src/Strand_Deletion_Description.docx
+++ b/src/Strand_Deletion_Description.docx
@@ -80,7 +80,7 @@
     </w:p>
     <w:p>
       <w:r>
-        <w:t>3_ at the start of a layer name.</w:t>
+        <w:t>Layers starting with 3_.</w:t>
       </w:r>
     </w:p>
     <w:p>
@@ -108,7 +108,7 @@
     </w:p>
     <w:p>
       <w:r>
-        <w:t>Examples: 3_1_2_4, 2_3_4_1, 1_1 , 2_3, 2_4, 1_3_1_2 , 1_3_5_2.</w:t>
+        <w:t>Examples: 3_1_2_4, 2_3_4_1, 1_1, 2_3, 2_4, 1_3_1_2, 1_3_5_2.</w:t>
       </w:r>
     </w:p>
     <w:p>
@@ -231,6 +231,128 @@
     <w:p>
       <w:r>
         <w:t>Layers where s does not appear as a significant component.</w:t>
+      </w:r>
+    </w:p>
+    <w:p>
+      <w:pPr>
+        <w:pStyle w:val="Heading1"/>
+      </w:pPr>
+      <w:r>
+        <w:t>Deleting an Attached Strand</w:t>
+      </w:r>
+    </w:p>
+    <w:p>
+      <w:pPr>
+        <w:pStyle w:val="Heading2"/>
+      </w:pPr>
+      <w:r>
+        <w:t>Example: Deleting x_y (where y ≠ 1)</w:t>
+      </w:r>
+    </w:p>
+    <w:p>
+      <w:pPr>
+        <w:pStyle w:val="Heading3"/>
+      </w:pPr>
+      <w:r>
+        <w:t>Objective</w:t>
+      </w:r>
+    </w:p>
+    <w:p>
+      <w:r>
+        <w:t>When deleting an attached strand x_y (where y is not equal to 1), the goal is to remove:</w:t>
+      </w:r>
+    </w:p>
+    <w:p>
+      <w:pPr>
+        <w:pStyle w:val="Heading4"/>
+      </w:pPr>
+      <w:r>
+        <w:t>The Specific Attached Strand:</w:t>
+      </w:r>
+    </w:p>
+    <w:p>
+      <w:r>
+        <w:t>Delete the attached strand x_y.</w:t>
+      </w:r>
+    </w:p>
+    <w:p>
+      <w:pPr>
+        <w:pStyle w:val="Heading4"/>
+      </w:pPr>
+      <w:r>
+        <w:t>Associated Masks:</w:t>
+      </w:r>
+    </w:p>
+    <w:p>
+      <w:r>
+        <w:t>Delete all mask layers that include x_y as a component.</w:t>
+      </w:r>
+    </w:p>
+    <w:p>
+      <w:r>
+        <w:t>Examples:</w:t>
+      </w:r>
+    </w:p>
+    <w:p>
+      <w:r>
+        <w:t>z_w_x_y: A mask layer where x_y is part of the sequence.</w:t>
+      </w:r>
+    </w:p>
+    <w:p>
+      <w:r>
+        <w:t>x_y_z_w: Another mask pattern including x_y.</w:t>
+      </w:r>
+    </w:p>
+    <w:p>
+      <w:pPr>
+        <w:pStyle w:val="Heading3"/>
+      </w:pPr>
+      <w:r>
+        <w:t>Naming Patterns</w:t>
+      </w:r>
+    </w:p>
+    <w:p>
+      <w:pPr>
+        <w:pStyle w:val="Heading4"/>
+      </w:pPr>
+      <w:r>
+        <w:t>Direct Relationship:</w:t>
+      </w:r>
+    </w:p>
+    <w:p>
+      <w:r>
+        <w:t>x_y itself is an attached strand to be deleted.</w:t>
+      </w:r>
+    </w:p>
+    <w:p>
+      <w:pPr>
+        <w:pStyle w:val="Heading4"/>
+      </w:pPr>
+      <w:r>
+        <w:t>Complex Naming Patterns:</w:t>
+      </w:r>
+    </w:p>
+    <w:p>
+      <w:r>
+        <w:t>z_w_x_y: Includes x_y within the layer name.</w:t>
+      </w:r>
+    </w:p>
+    <w:p>
+      <w:r>
+        <w:t>x_y_z_w: Another pattern with x_y as a component.</w:t>
+      </w:r>
+    </w:p>
+    <w:p>
+      <w:pPr>
+        <w:pStyle w:val="Heading4"/>
+      </w:pPr>
+      <w:r>
+        <w:t>Excluded Layers:</w:t>
+      </w:r>
+    </w:p>
+    <w:p>
+      <w:r>
+        <w:t>Layers that do not include x_y in these significant positions should remain unchanged.</w:t>
       </w:r>
     </w:p>
     <w:sectPr>

</xml_diff>